<commit_message>
Updated data and writings
</commit_message>
<xml_diff>
--- a/Writings/Notes.docx
+++ b/Writings/Notes.docx
@@ -2340,12 +2340,282 @@
       <w:r>
         <w:t>figure</w:t>
       </w:r>
+      <w:r>
+        <w:t>.</w:t>
+      </w:r>
+    </w:p>
+    <w:p>
+      <w:pPr>
+        <w:pStyle w:val="ListParagraph"/>
+        <w:numPr>
+          <w:ilvl w:val="0"/>
+          <w:numId w:val="3"/>
+        </w:numPr>
+      </w:pPr>
+      <w:r>
+        <w:t>Comparisons:</w:t>
+      </w:r>
+    </w:p>
+    <w:p>
+      <w:pPr>
+        <w:pStyle w:val="ListParagraph"/>
+      </w:pPr>
+    </w:p>
+    <w:p>
+      <w:pPr>
+        <w:pStyle w:val="ListParagraph"/>
+      </w:pPr>
+      <w:r>
+        <w:t>Three comparisons; Initial; Full set-up under certainty and full set-up under uncertainty</w:t>
+      </w:r>
+    </w:p>
+    <w:p>
+      <w:pPr>
+        <w:pStyle w:val="ListParagraph"/>
+      </w:pPr>
+    </w:p>
+    <w:p>
+      <w:pPr>
+        <w:pStyle w:val="ListParagraph"/>
+        <w:rPr>
+          <w:b/>
+          <w:bCs/>
+          <w:u w:val="single"/>
+        </w:rPr>
+      </w:pPr>
+      <w:r>
+        <w:rPr>
+          <w:b/>
+          <w:bCs/>
+          <w:u w:val="single"/>
+        </w:rPr>
+        <w:t>Initial:</w:t>
+      </w:r>
+    </w:p>
+    <w:p>
+      <w:pPr>
+        <w:pStyle w:val="ListParagraph"/>
+      </w:pPr>
+    </w:p>
+    <w:p>
+      <w:pPr>
+        <w:pStyle w:val="ListParagraph"/>
+      </w:pPr>
+      <w:r>
+        <w:t>CLStaticDynamicObstacles</w:t>
+      </w:r>
+      <w:r>
+        <w:t>.</w:t>
+      </w:r>
+      <w:r>
+        <w:t>1.</w:t>
+      </w:r>
+      <w:r>
+        <w:t>0.1/1.0.3</w:t>
+      </w:r>
+    </w:p>
+    <w:p>
+      <w:pPr>
+        <w:pStyle w:val="ListParagraph"/>
+      </w:pPr>
+      <w:r>
+        <w:t>VisualAgent-1.2</w:t>
+      </w:r>
+    </w:p>
+    <w:p>
+      <w:pPr>
+        <w:pStyle w:val="ListParagraph"/>
+      </w:pPr>
+      <w:r>
+        <w:t>VisualAgent-1.3</w:t>
+      </w:r>
+    </w:p>
+    <w:p>
+      <w:pPr>
+        <w:pStyle w:val="ListParagraph"/>
+      </w:pPr>
+      <w:r>
+        <w:t xml:space="preserve">CLStaticDynamicObstacles-1.0.5 </w:t>
+      </w:r>
+    </w:p>
+    <w:p>
+      <w:pPr>
+        <w:pStyle w:val="ListParagraph"/>
+      </w:pPr>
+    </w:p>
+    <w:p>
+      <w:pPr>
+        <w:pStyle w:val="ListParagraph"/>
+        <w:rPr>
+          <w:b/>
+          <w:bCs/>
+          <w:u w:val="single"/>
+        </w:rPr>
+      </w:pPr>
+      <w:r>
+        <w:rPr>
+          <w:b/>
+          <w:bCs/>
+          <w:u w:val="single"/>
+        </w:rPr>
+        <w:t>Full set-up under certainty:</w:t>
+      </w:r>
+    </w:p>
+    <w:p>
+      <w:pPr>
+        <w:pStyle w:val="ListParagraph"/>
+      </w:pPr>
+    </w:p>
+    <w:p>
+      <w:pPr>
+        <w:pStyle w:val="ListParagraph"/>
+      </w:pPr>
+      <w:r>
+        <w:t>FullSetUpCertainty-1.1.</w:t>
+      </w:r>
+      <w:r>
+        <w:t>3</w:t>
+      </w:r>
       <w:bookmarkStart w:id="0" w:name="_GoBack"/>
       <w:bookmarkEnd w:id="0"/>
       <w:r>
+        <w:t xml:space="preserve"> (No target included)</w:t>
+      </w:r>
+      <w:r>
+        <w:t xml:space="preserve"> </w:t>
+      </w:r>
+      <w:r>
+        <w:br/>
+        <w:t>FullSetUpCertainty-1.1.x (target included)</w:t>
+      </w:r>
+      <w:r>
+        <w:t xml:space="preserve"> – still to simulated</w:t>
+      </w:r>
+      <w:r>
+        <w:br/>
+        <w:t>FullSetUpCertainty-1.2 (No target included)</w:t>
+      </w:r>
+      <w:r>
+        <w:t xml:space="preserve"> – still to simulated</w:t>
+      </w:r>
+    </w:p>
+    <w:p>
+      <w:pPr>
+        <w:pStyle w:val="ListParagraph"/>
+      </w:pPr>
+      <w:r>
+        <w:t>FullSetUpCertainty-1.3 (No target included)</w:t>
+      </w:r>
+      <w:r>
+        <w:t xml:space="preserve"> – still to simulated</w:t>
+      </w:r>
+    </w:p>
+    <w:p>
+      <w:pPr>
+        <w:pStyle w:val="ListParagraph"/>
+      </w:pPr>
+    </w:p>
+    <w:p>
+      <w:pPr>
+        <w:pStyle w:val="ListParagraph"/>
+        <w:rPr>
+          <w:b/>
+          <w:bCs/>
+          <w:u w:val="single"/>
+        </w:rPr>
+      </w:pPr>
+      <w:r>
+        <w:rPr>
+          <w:b/>
+          <w:bCs/>
+          <w:u w:val="single"/>
+        </w:rPr>
+        <w:t>Full set-up under certainty:</w:t>
+      </w:r>
+    </w:p>
+    <w:p>
+      <w:pPr>
+        <w:pStyle w:val="ListParagraph"/>
+      </w:pPr>
+    </w:p>
+    <w:p>
+      <w:pPr>
+        <w:pStyle w:val="ListParagraph"/>
+      </w:pPr>
+      <w:r>
+        <w:t>FullSetUpCertainty-1.1.x (No target included) – still to simulated</w:t>
+      </w:r>
+      <w:r>
+        <w:br/>
+        <w:t>FullSetUpCertainty-1.1.x (target included) – still to simulated</w:t>
+      </w:r>
+      <w:r>
+        <w:br/>
+        <w:t>FullSetUpCertainty-1.2 (No target included) – still to simulated</w:t>
+      </w:r>
+    </w:p>
+    <w:p>
+      <w:pPr>
+        <w:pStyle w:val="ListParagraph"/>
+      </w:pPr>
+      <w:r>
+        <w:t>FullSetUpCertainty-1.3 (No target included) – still to simulated</w:t>
+      </w:r>
+    </w:p>
+    <w:p>
+      <w:pPr>
+        <w:pStyle w:val="ListParagraph"/>
+      </w:pPr>
+    </w:p>
+    <w:p>
+      <w:pPr>
+        <w:pStyle w:val="ListParagraph"/>
+        <w:numPr>
+          <w:ilvl w:val="0"/>
+          <w:numId w:val="3"/>
+        </w:numPr>
+      </w:pPr>
+      <w:r>
+        <w:t>Unresolved suggestions from Ed;</w:t>
+      </w:r>
+    </w:p>
+    <w:p>
+      <w:pPr>
+        <w:ind w:left="720"/>
+      </w:pPr>
+      <w:r>
+        <w:t>Move explanations of DL advances into appendix if in need of space</w:t>
+      </w:r>
+      <w:r>
+        <w:t xml:space="preserve"> </w:t>
+      </w:r>
+      <w:r>
+        <w:t xml:space="preserve"> (Gives 187 words)</w:t>
+      </w:r>
+      <w:r>
         <w:t>.</w:t>
       </w:r>
     </w:p>
+    <w:p>
+      <w:pPr>
+        <w:pStyle w:val="ListParagraph"/>
+        <w:numPr>
+          <w:ilvl w:val="0"/>
+          <w:numId w:val="3"/>
+        </w:numPr>
+        <w:rPr>
+          <w:b/>
+          <w:bCs/>
+        </w:rPr>
+      </w:pPr>
+      <w:r>
+        <w:rPr>
+          <w:b/>
+          <w:bCs/>
+        </w:rPr>
+        <w:t>Pick up from section 3.2.</w:t>
+      </w:r>
+    </w:p>
     <w:p/>
     <w:p>
       <w:pPr>
@@ -2429,6 +2699,7 @@
           <w:bCs/>
           <w:u w:val="single"/>
         </w:rPr>
+        <w:lastRenderedPageBreak/>
         <w:t>Idea 2:</w:t>
       </w:r>
     </w:p>
@@ -2869,6 +3140,7 @@
           <w:bCs/>
           <w:u w:val="single"/>
         </w:rPr>
+        <w:lastRenderedPageBreak/>
         <w:t>SensorEnvironment-2.0:</w:t>
       </w:r>
     </w:p>
@@ -3151,250 +3423,250 @@
         </w:numPr>
       </w:pPr>
       <w:r>
+        <w:t xml:space="preserve">Negative reward for entering </w:t>
+      </w:r>
+      <w:r>
+        <w:rPr>
+          <w:i/>
+          <w:iCs/>
+        </w:rPr>
+        <w:t>CrowdedAreas</w:t>
+      </w:r>
+      <w:r>
+        <w:t xml:space="preserve">, which depends on the number of sensors collided with. </w:t>
+      </w:r>
+    </w:p>
+    <w:p>
+      <w:pPr>
+        <w:pStyle w:val="ListParagraph"/>
+        <w:numPr>
+          <w:ilvl w:val="1"/>
+          <w:numId w:val="1"/>
+        </w:numPr>
+      </w:pPr>
+      <w:r>
+        <w:t>The noise added depends on the local interactions (sensorCollisionsLocal)</w:t>
+      </w:r>
+      <w:r>
+        <w:t>.</w:t>
+      </w:r>
+    </w:p>
+    <w:p>
+      <w:pPr>
+        <w:ind w:left="720"/>
+        <w:rPr>
+          <w:b/>
+          <w:bCs/>
+          <w:u w:val="single"/>
+        </w:rPr>
+      </w:pPr>
+      <w:r>
+        <w:rPr>
+          <w:b/>
+          <w:bCs/>
+          <w:u w:val="single"/>
+        </w:rPr>
+        <w:t>Future work:</w:t>
+      </w:r>
+    </w:p>
+    <w:p>
+      <w:pPr>
+        <w:pStyle w:val="ListParagraph"/>
+        <w:numPr>
+          <w:ilvl w:val="1"/>
+          <w:numId w:val="1"/>
+        </w:numPr>
+      </w:pPr>
+      <w:r>
+        <w:t>Optimal construction of the reward received and hereof the size of the negative reward received for colliding with the individual sensors.</w:t>
+      </w:r>
+    </w:p>
+    <w:p>
+      <w:pPr>
+        <w:pStyle w:val="ListParagraph"/>
+        <w:numPr>
+          <w:ilvl w:val="1"/>
+          <w:numId w:val="1"/>
+        </w:numPr>
+      </w:pPr>
+      <w:r>
+        <w:t>Should the noise added depend o</w:t>
+      </w:r>
+      <w:r>
+        <w:t>n</w:t>
+      </w:r>
+      <w:r>
+        <w:t xml:space="preserve"> the local interactions </w:t>
+      </w:r>
+      <w:r>
+        <w:t xml:space="preserve">(sensorCollisionsLocal) </w:t>
+      </w:r>
+      <w:r>
+        <w:t xml:space="preserve">or the </w:t>
+      </w:r>
+      <w:r>
+        <w:t>worst</w:t>
+      </w:r>
+      <w:r>
+        <w:t>-</w:t>
+      </w:r>
+      <w:r>
+        <w:t>case scenario (Number of sensors per cloud).</w:t>
+      </w:r>
+    </w:p>
+    <w:p>
+      <w:pPr>
+        <w:pStyle w:val="ListParagraph"/>
+        <w:numPr>
+          <w:ilvl w:val="0"/>
+          <w:numId w:val="1"/>
+        </w:numPr>
+      </w:pPr>
+      <w:r>
+        <w:t xml:space="preserve">Added a feature to locate if the target </w:t>
+      </w:r>
+      <w:r>
+        <w:t>is in</w:t>
+      </w:r>
+      <w:r>
+        <w:t xml:space="preserve"> the difficult region (located between either, a wall and the first obstacle or a wall and the last obstacle)</w:t>
+      </w:r>
+    </w:p>
+    <w:p>
+      <w:pPr>
+        <w:pStyle w:val="ListParagraph"/>
+        <w:numPr>
+          <w:ilvl w:val="0"/>
+          <w:numId w:val="1"/>
+        </w:numPr>
+      </w:pPr>
+      <w:r>
+        <w:t>The penalty for colliding with sensors has been increased 100 times.</w:t>
+      </w:r>
+    </w:p>
+    <w:p>
+      <w:pPr>
+        <w:rPr>
+          <w:b/>
+          <w:bCs/>
+          <w:u w:val="single"/>
+        </w:rPr>
+      </w:pPr>
+      <w:r>
+        <w:rPr>
+          <w:b/>
+          <w:bCs/>
+          <w:u w:val="single"/>
+        </w:rPr>
+        <w:t>SensorEnvironment-4.</w:t>
+      </w:r>
+      <w:r>
+        <w:rPr>
+          <w:b/>
+          <w:bCs/>
+          <w:u w:val="single"/>
+        </w:rPr>
+        <w:t>1</w:t>
+      </w:r>
+      <w:r>
+        <w:rPr>
+          <w:b/>
+          <w:bCs/>
+          <w:u w:val="single"/>
+        </w:rPr>
+        <w:t>:</w:t>
+      </w:r>
+    </w:p>
+    <w:p>
+      <w:pPr>
+        <w:pStyle w:val="ListParagraph"/>
+        <w:numPr>
+          <w:ilvl w:val="0"/>
+          <w:numId w:val="1"/>
+        </w:numPr>
+        <w:rPr>
+          <w:b/>
+          <w:bCs/>
+          <w:u w:val="single"/>
+        </w:rPr>
+      </w:pPr>
+      <w:r>
+        <w:t>Changed the reward (</w:t>
+      </w:r>
+      <w:r>
+        <w:t>penalty</w:t>
+      </w:r>
+      <w:r>
+        <w:t>) system associated with colliding with the sensor clouds and increase the magnitude of the penalty.</w:t>
+      </w:r>
+      <w:r>
+        <w:t xml:space="preserve"> </w:t>
+      </w:r>
+    </w:p>
+    <w:p>
+      <w:pPr>
+        <w:rPr>
+          <w:b/>
+          <w:bCs/>
+          <w:u w:val="single"/>
+        </w:rPr>
+      </w:pPr>
+      <w:r>
+        <w:rPr>
+          <w:b/>
+          <w:bCs/>
+          <w:u w:val="single"/>
+        </w:rPr>
+        <w:t>SensorEnvironment-</w:t>
+      </w:r>
+      <w:r>
+        <w:rPr>
+          <w:b/>
+          <w:bCs/>
+          <w:u w:val="single"/>
+        </w:rPr>
+        <w:t>4</w:t>
+      </w:r>
+      <w:r>
+        <w:rPr>
+          <w:b/>
+          <w:bCs/>
+          <w:u w:val="single"/>
+        </w:rPr>
+        <w:t>.</w:t>
+      </w:r>
+      <w:r>
+        <w:rPr>
+          <w:b/>
+          <w:bCs/>
+          <w:u w:val="single"/>
+        </w:rPr>
+        <w:t>2</w:t>
+      </w:r>
+      <w:r>
+        <w:rPr>
+          <w:b/>
+          <w:bCs/>
+          <w:u w:val="single"/>
+        </w:rPr>
+        <w:t>:</w:t>
+      </w:r>
+    </w:p>
+    <w:p>
+      <w:pPr>
+        <w:pStyle w:val="ListParagraph"/>
+        <w:numPr>
+          <w:ilvl w:val="0"/>
+          <w:numId w:val="1"/>
+        </w:numPr>
+        <w:rPr>
+          <w:b/>
+          <w:bCs/>
+          <w:u w:val="single"/>
+        </w:rPr>
+      </w:pPr>
+      <w:r>
         <w:lastRenderedPageBreak/>
-        <w:t xml:space="preserve">Negative reward for entering </w:t>
-      </w:r>
-      <w:r>
-        <w:rPr>
-          <w:i/>
-          <w:iCs/>
-        </w:rPr>
-        <w:t>CrowdedAreas</w:t>
-      </w:r>
-      <w:r>
-        <w:t xml:space="preserve">, which depends on the number of sensors collided with. </w:t>
-      </w:r>
-    </w:p>
-    <w:p>
-      <w:pPr>
-        <w:pStyle w:val="ListParagraph"/>
-        <w:numPr>
-          <w:ilvl w:val="1"/>
-          <w:numId w:val="1"/>
-        </w:numPr>
-      </w:pPr>
-      <w:r>
-        <w:t>The noise added depends on the local interactions (sensorCollisionsLocal)</w:t>
-      </w:r>
-      <w:r>
-        <w:t>.</w:t>
-      </w:r>
-    </w:p>
-    <w:p>
-      <w:pPr>
-        <w:ind w:left="720"/>
-        <w:rPr>
-          <w:b/>
-          <w:bCs/>
-          <w:u w:val="single"/>
-        </w:rPr>
-      </w:pPr>
-      <w:r>
-        <w:rPr>
-          <w:b/>
-          <w:bCs/>
-          <w:u w:val="single"/>
-        </w:rPr>
-        <w:t>Future work:</w:t>
-      </w:r>
-    </w:p>
-    <w:p>
-      <w:pPr>
-        <w:pStyle w:val="ListParagraph"/>
-        <w:numPr>
-          <w:ilvl w:val="1"/>
-          <w:numId w:val="1"/>
-        </w:numPr>
-      </w:pPr>
-      <w:r>
-        <w:t>Optimal construction of the reward received and hereof the size of the negative reward received for colliding with the individual sensors.</w:t>
-      </w:r>
-    </w:p>
-    <w:p>
-      <w:pPr>
-        <w:pStyle w:val="ListParagraph"/>
-        <w:numPr>
-          <w:ilvl w:val="1"/>
-          <w:numId w:val="1"/>
-        </w:numPr>
-      </w:pPr>
-      <w:r>
-        <w:t>Should the noise added depend o</w:t>
-      </w:r>
-      <w:r>
-        <w:t>n</w:t>
-      </w:r>
-      <w:r>
-        <w:t xml:space="preserve"> the local interactions </w:t>
-      </w:r>
-      <w:r>
-        <w:t xml:space="preserve">(sensorCollisionsLocal) </w:t>
-      </w:r>
-      <w:r>
-        <w:t xml:space="preserve">or the </w:t>
-      </w:r>
-      <w:r>
-        <w:t>worst</w:t>
-      </w:r>
-      <w:r>
-        <w:t>-</w:t>
-      </w:r>
-      <w:r>
-        <w:t>case scenario (Number of sensors per cloud).</w:t>
-      </w:r>
-    </w:p>
-    <w:p>
-      <w:pPr>
-        <w:pStyle w:val="ListParagraph"/>
-        <w:numPr>
-          <w:ilvl w:val="0"/>
-          <w:numId w:val="1"/>
-        </w:numPr>
-      </w:pPr>
-      <w:r>
-        <w:t xml:space="preserve">Added a feature to locate if the target </w:t>
-      </w:r>
-      <w:r>
-        <w:t>is in</w:t>
-      </w:r>
-      <w:r>
-        <w:t xml:space="preserve"> the difficult region (located between either, a wall and the first obstacle or a wall and the last obstacle)</w:t>
-      </w:r>
-    </w:p>
-    <w:p>
-      <w:pPr>
-        <w:pStyle w:val="ListParagraph"/>
-        <w:numPr>
-          <w:ilvl w:val="0"/>
-          <w:numId w:val="1"/>
-        </w:numPr>
-      </w:pPr>
-      <w:r>
-        <w:t>The penalty for colliding with sensors has been increased 100 times.</w:t>
-      </w:r>
-    </w:p>
-    <w:p>
-      <w:pPr>
-        <w:rPr>
-          <w:b/>
-          <w:bCs/>
-          <w:u w:val="single"/>
-        </w:rPr>
-      </w:pPr>
-      <w:r>
-        <w:rPr>
-          <w:b/>
-          <w:bCs/>
-          <w:u w:val="single"/>
-        </w:rPr>
-        <w:t>SensorEnvironment-4.</w:t>
-      </w:r>
-      <w:r>
-        <w:rPr>
-          <w:b/>
-          <w:bCs/>
-          <w:u w:val="single"/>
-        </w:rPr>
-        <w:t>1</w:t>
-      </w:r>
-      <w:r>
-        <w:rPr>
-          <w:b/>
-          <w:bCs/>
-          <w:u w:val="single"/>
-        </w:rPr>
-        <w:t>:</w:t>
-      </w:r>
-    </w:p>
-    <w:p>
-      <w:pPr>
-        <w:pStyle w:val="ListParagraph"/>
-        <w:numPr>
-          <w:ilvl w:val="0"/>
-          <w:numId w:val="1"/>
-        </w:numPr>
-        <w:rPr>
-          <w:b/>
-          <w:bCs/>
-          <w:u w:val="single"/>
-        </w:rPr>
-      </w:pPr>
-      <w:r>
-        <w:t>Changed the reward (</w:t>
-      </w:r>
-      <w:r>
-        <w:t>penalty</w:t>
-      </w:r>
-      <w:r>
-        <w:t>) system associated with colliding with the sensor clouds and increase the magnitude of the penalty.</w:t>
-      </w:r>
-      <w:r>
-        <w:t xml:space="preserve"> </w:t>
-      </w:r>
-    </w:p>
-    <w:p>
-      <w:pPr>
-        <w:rPr>
-          <w:b/>
-          <w:bCs/>
-          <w:u w:val="single"/>
-        </w:rPr>
-      </w:pPr>
-      <w:r>
-        <w:rPr>
-          <w:b/>
-          <w:bCs/>
-          <w:u w:val="single"/>
-        </w:rPr>
-        <w:t>SensorEnvironment-</w:t>
-      </w:r>
-      <w:r>
-        <w:rPr>
-          <w:b/>
-          <w:bCs/>
-          <w:u w:val="single"/>
-        </w:rPr>
-        <w:t>4</w:t>
-      </w:r>
-      <w:r>
-        <w:rPr>
-          <w:b/>
-          <w:bCs/>
-          <w:u w:val="single"/>
-        </w:rPr>
-        <w:t>.</w:t>
-      </w:r>
-      <w:r>
-        <w:rPr>
-          <w:b/>
-          <w:bCs/>
-          <w:u w:val="single"/>
-        </w:rPr>
-        <w:t>2</w:t>
-      </w:r>
-      <w:r>
-        <w:rPr>
-          <w:b/>
-          <w:bCs/>
-          <w:u w:val="single"/>
-        </w:rPr>
-        <w:t>:</w:t>
-      </w:r>
-    </w:p>
-    <w:p>
-      <w:pPr>
-        <w:pStyle w:val="ListParagraph"/>
-        <w:numPr>
-          <w:ilvl w:val="0"/>
-          <w:numId w:val="1"/>
-        </w:numPr>
-        <w:rPr>
-          <w:b/>
-          <w:bCs/>
-          <w:u w:val="single"/>
-        </w:rPr>
-      </w:pPr>
-      <w:r>
         <w:t xml:space="preserve">Moved away from sensor clouds and over to density clouds, as one way to bound the overall </w:t>
       </w:r>
       <w:r>
@@ -5014,7 +5286,7 @@
 </file>
 
 <file path=customXml/itemProps1.xml><?xml version="1.0" encoding="utf-8"?>
-<ds:datastoreItem xmlns:ds="http://schemas.openxmlformats.org/officeDocument/2006/customXml" ds:itemID="{4EF4C157-8D82-4D5A-9C82-DC7298EAC15F}">
+<ds:datastoreItem xmlns:ds="http://schemas.openxmlformats.org/officeDocument/2006/customXml" ds:itemID="{F25B4069-23E5-445C-87EA-BB2CDFC6B3F9}">
   <ds:schemaRefs>
     <ds:schemaRef ds:uri="http://schemas.openxmlformats.org/officeDocument/2006/bibliography"/>
   </ds:schemaRefs>

</xml_diff>